<commit_message>
Added UnitTests,OutputFile, Updated Report
</commit_message>
<xml_diff>
--- a/Report.docx
+++ b/Report.docx
@@ -50,19 +50,7 @@
     </w:p>
     <w:p>
       <w:r>
-        <w:t>This Genetic</w:t>
-      </w:r>
-      <w:r>
-        <w:t xml:space="preserve"> </w:t>
-      </w:r>
-      <w:r>
-        <w:t>Algorithm is designed to solve the</w:t>
-      </w:r>
-      <w:r>
-        <w:t xml:space="preserve"> </w:t>
-      </w:r>
-      <w:r>
-        <w:t>"Robot Controller in a Maze" problem</w:t>
+        <w:t>This Genetic Algorithm is designed to solve the "Robot Controller in a Maze" problem</w:t>
       </w:r>
       <w:r>
         <w:t xml:space="preserve">. The problem poses the situation: given a </w:t>
@@ -77,22 +65,7 @@
         <w:t>is represented as a 2d array of integers</w:t>
       </w:r>
       <w:r>
-        <w:t xml:space="preserve"> </w:t>
-      </w:r>
-      <w:r>
-        <w:t xml:space="preserve">and an instruction set, </w:t>
-      </w:r>
-      <w:r>
-        <w:t>the Robot</w:t>
-      </w:r>
-      <w:r>
-        <w:t xml:space="preserve"> will</w:t>
-      </w:r>
-      <w:r>
-        <w:t xml:space="preserve"> </w:t>
-      </w:r>
-      <w:r>
-        <w:t>attempt to navigate to the finish</w:t>
+        <w:t xml:space="preserve"> and an instruction set, the Robot will attempt to navigate to the finish</w:t>
       </w:r>
       <w:r>
         <w:t xml:space="preserve"> line</w:t>
@@ -104,354 +77,1206 @@
     <w:p/>
     <w:p>
       <w:pPr>
+        <w:shd w:val="clear" w:color="auto" w:fill="FFFFFF"/>
+        <w:tabs>
+          <w:tab w:val="left" w:pos="916"/>
+          <w:tab w:val="left" w:pos="1832"/>
+          <w:tab w:val="left" w:pos="2748"/>
+          <w:tab w:val="left" w:pos="3664"/>
+          <w:tab w:val="left" w:pos="4580"/>
+          <w:tab w:val="left" w:pos="5496"/>
+          <w:tab w:val="left" w:pos="6412"/>
+          <w:tab w:val="left" w:pos="7328"/>
+          <w:tab w:val="left" w:pos="8244"/>
+          <w:tab w:val="left" w:pos="9160"/>
+          <w:tab w:val="left" w:pos="10076"/>
+          <w:tab w:val="left" w:pos="10992"/>
+          <w:tab w:val="left" w:pos="11908"/>
+          <w:tab w:val="left" w:pos="12824"/>
+          <w:tab w:val="left" w:pos="13740"/>
+          <w:tab w:val="left" w:pos="14656"/>
+        </w:tabs>
+        <w:rPr>
+          <w:rFonts w:ascii="Courier New" w:eastAsia="Times New Roman" w:hAnsi="Courier New" w:cs="Courier New"/>
+          <w:color w:val="000000"/>
+          <w:sz w:val="18"/>
+          <w:szCs w:val="18"/>
+        </w:rPr>
+      </w:pPr>
+      <w:r>
+        <w:rPr>
+          <w:rFonts w:ascii="Courier New" w:eastAsia="Times New Roman" w:hAnsi="Courier New" w:cs="Courier New"/>
+          <w:color w:val="000000"/>
+          <w:sz w:val="18"/>
+          <w:szCs w:val="18"/>
+        </w:rPr>
+        <w:t>|------|-------|-------|------|------|-----|</w:t>
+      </w:r>
+    </w:p>
+    <w:p>
+      <w:pPr>
+        <w:shd w:val="clear" w:color="auto" w:fill="FFFFFF"/>
+        <w:tabs>
+          <w:tab w:val="left" w:pos="916"/>
+          <w:tab w:val="left" w:pos="1832"/>
+          <w:tab w:val="left" w:pos="2748"/>
+          <w:tab w:val="left" w:pos="3664"/>
+          <w:tab w:val="left" w:pos="4580"/>
+          <w:tab w:val="left" w:pos="5496"/>
+          <w:tab w:val="left" w:pos="6412"/>
+          <w:tab w:val="left" w:pos="7328"/>
+          <w:tab w:val="left" w:pos="8244"/>
+          <w:tab w:val="left" w:pos="9160"/>
+          <w:tab w:val="left" w:pos="10076"/>
+          <w:tab w:val="left" w:pos="10992"/>
+          <w:tab w:val="left" w:pos="11908"/>
+          <w:tab w:val="left" w:pos="12824"/>
+          <w:tab w:val="left" w:pos="13740"/>
+          <w:tab w:val="left" w:pos="14656"/>
+        </w:tabs>
+        <w:rPr>
+          <w:rFonts w:ascii="Courier New" w:eastAsia="Times New Roman" w:hAnsi="Courier New" w:cs="Courier New"/>
+          <w:color w:val="000000"/>
+          <w:sz w:val="18"/>
+          <w:szCs w:val="18"/>
+        </w:rPr>
+      </w:pPr>
+      <w:r>
+        <w:rPr>
+          <w:rFonts w:ascii="Courier New" w:eastAsia="Times New Roman" w:hAnsi="Courier New" w:cs="Courier New"/>
+          <w:color w:val="000000"/>
+          <w:sz w:val="18"/>
+          <w:szCs w:val="18"/>
+        </w:rPr>
+        <w:t>|begin | route | wall  | wall | wall | wall|</w:t>
+      </w:r>
+    </w:p>
+    <w:p>
+      <w:pPr>
+        <w:shd w:val="clear" w:color="auto" w:fill="FFFFFF"/>
+        <w:tabs>
+          <w:tab w:val="left" w:pos="916"/>
+          <w:tab w:val="left" w:pos="1832"/>
+          <w:tab w:val="left" w:pos="2748"/>
+          <w:tab w:val="left" w:pos="3664"/>
+          <w:tab w:val="left" w:pos="4580"/>
+          <w:tab w:val="left" w:pos="5496"/>
+          <w:tab w:val="left" w:pos="6412"/>
+          <w:tab w:val="left" w:pos="7328"/>
+          <w:tab w:val="left" w:pos="8244"/>
+          <w:tab w:val="left" w:pos="9160"/>
+          <w:tab w:val="left" w:pos="10076"/>
+          <w:tab w:val="left" w:pos="10992"/>
+          <w:tab w:val="left" w:pos="11908"/>
+          <w:tab w:val="left" w:pos="12824"/>
+          <w:tab w:val="left" w:pos="13740"/>
+          <w:tab w:val="left" w:pos="14656"/>
+        </w:tabs>
+        <w:rPr>
+          <w:rFonts w:ascii="Courier New" w:eastAsia="Times New Roman" w:hAnsi="Courier New" w:cs="Courier New"/>
+          <w:color w:val="000000"/>
+          <w:sz w:val="18"/>
+          <w:szCs w:val="18"/>
+        </w:rPr>
+      </w:pPr>
+      <w:r>
+        <w:rPr>
+          <w:rFonts w:ascii="Courier New" w:eastAsia="Times New Roman" w:hAnsi="Courier New" w:cs="Courier New"/>
+          <w:color w:val="000000"/>
+          <w:sz w:val="18"/>
+          <w:szCs w:val="18"/>
+        </w:rPr>
+        <w:t>|------|-------|-------|------|------|-----|</w:t>
+      </w:r>
+    </w:p>
+    <w:p>
+      <w:pPr>
+        <w:shd w:val="clear" w:color="auto" w:fill="FFFFFF"/>
+        <w:tabs>
+          <w:tab w:val="left" w:pos="916"/>
+          <w:tab w:val="left" w:pos="1832"/>
+          <w:tab w:val="left" w:pos="2748"/>
+          <w:tab w:val="left" w:pos="3664"/>
+          <w:tab w:val="left" w:pos="4580"/>
+          <w:tab w:val="left" w:pos="5496"/>
+          <w:tab w:val="left" w:pos="6412"/>
+          <w:tab w:val="left" w:pos="7328"/>
+          <w:tab w:val="left" w:pos="8244"/>
+          <w:tab w:val="left" w:pos="9160"/>
+          <w:tab w:val="left" w:pos="10076"/>
+          <w:tab w:val="left" w:pos="10992"/>
+          <w:tab w:val="left" w:pos="11908"/>
+          <w:tab w:val="left" w:pos="12824"/>
+          <w:tab w:val="left" w:pos="13740"/>
+          <w:tab w:val="left" w:pos="14656"/>
+        </w:tabs>
+        <w:rPr>
+          <w:rFonts w:ascii="Courier New" w:eastAsia="Times New Roman" w:hAnsi="Courier New" w:cs="Courier New"/>
+          <w:color w:val="000000"/>
+          <w:sz w:val="18"/>
+          <w:szCs w:val="18"/>
+        </w:rPr>
+      </w:pPr>
+      <w:r>
+        <w:rPr>
+          <w:rFonts w:ascii="Courier New" w:eastAsia="Times New Roman" w:hAnsi="Courier New" w:cs="Courier New"/>
+          <w:color w:val="000000"/>
+          <w:sz w:val="18"/>
+          <w:szCs w:val="18"/>
+        </w:rPr>
+        <w:t>|wall  | route | wall  | wall | wall | wall|</w:t>
+      </w:r>
+    </w:p>
+    <w:p>
+      <w:pPr>
+        <w:shd w:val="clear" w:color="auto" w:fill="FFFFFF"/>
+        <w:tabs>
+          <w:tab w:val="left" w:pos="916"/>
+          <w:tab w:val="left" w:pos="1832"/>
+          <w:tab w:val="left" w:pos="2748"/>
+          <w:tab w:val="left" w:pos="3664"/>
+          <w:tab w:val="left" w:pos="4580"/>
+          <w:tab w:val="left" w:pos="5496"/>
+          <w:tab w:val="left" w:pos="6412"/>
+          <w:tab w:val="left" w:pos="7328"/>
+          <w:tab w:val="left" w:pos="8244"/>
+          <w:tab w:val="left" w:pos="9160"/>
+          <w:tab w:val="left" w:pos="10076"/>
+          <w:tab w:val="left" w:pos="10992"/>
+          <w:tab w:val="left" w:pos="11908"/>
+          <w:tab w:val="left" w:pos="12824"/>
+          <w:tab w:val="left" w:pos="13740"/>
+          <w:tab w:val="left" w:pos="14656"/>
+        </w:tabs>
+        <w:rPr>
+          <w:rFonts w:ascii="Courier New" w:eastAsia="Times New Roman" w:hAnsi="Courier New" w:cs="Courier New"/>
+          <w:color w:val="000000"/>
+          <w:sz w:val="18"/>
+          <w:szCs w:val="18"/>
+        </w:rPr>
+      </w:pPr>
+      <w:r>
+        <w:rPr>
+          <w:rFonts w:ascii="Courier New" w:eastAsia="Times New Roman" w:hAnsi="Courier New" w:cs="Courier New"/>
+          <w:color w:val="000000"/>
+          <w:sz w:val="18"/>
+          <w:szCs w:val="18"/>
+        </w:rPr>
+        <w:t>|------|-------|-------|------|------|-----|</w:t>
+      </w:r>
+    </w:p>
+    <w:p>
+      <w:pPr>
+        <w:shd w:val="clear" w:color="auto" w:fill="FFFFFF"/>
+        <w:tabs>
+          <w:tab w:val="left" w:pos="916"/>
+          <w:tab w:val="left" w:pos="1832"/>
+          <w:tab w:val="left" w:pos="2748"/>
+          <w:tab w:val="left" w:pos="3664"/>
+          <w:tab w:val="left" w:pos="4580"/>
+          <w:tab w:val="left" w:pos="5496"/>
+          <w:tab w:val="left" w:pos="6412"/>
+          <w:tab w:val="left" w:pos="7328"/>
+          <w:tab w:val="left" w:pos="8244"/>
+          <w:tab w:val="left" w:pos="9160"/>
+          <w:tab w:val="left" w:pos="10076"/>
+          <w:tab w:val="left" w:pos="10992"/>
+          <w:tab w:val="left" w:pos="11908"/>
+          <w:tab w:val="left" w:pos="12824"/>
+          <w:tab w:val="left" w:pos="13740"/>
+          <w:tab w:val="left" w:pos="14656"/>
+        </w:tabs>
+        <w:rPr>
+          <w:rFonts w:ascii="Courier New" w:eastAsia="Times New Roman" w:hAnsi="Courier New" w:cs="Courier New"/>
+          <w:color w:val="000000"/>
+          <w:sz w:val="18"/>
+          <w:szCs w:val="18"/>
+        </w:rPr>
+      </w:pPr>
+      <w:r>
+        <w:rPr>
+          <w:rFonts w:ascii="Courier New" w:eastAsia="Times New Roman" w:hAnsi="Courier New" w:cs="Courier New"/>
+          <w:color w:val="000000"/>
+          <w:sz w:val="18"/>
+          <w:szCs w:val="18"/>
+        </w:rPr>
+        <w:t>|wall  | route | route | wall | wall | wall|</w:t>
+      </w:r>
+    </w:p>
+    <w:p>
+      <w:pPr>
+        <w:shd w:val="clear" w:color="auto" w:fill="FFFFFF"/>
+        <w:tabs>
+          <w:tab w:val="left" w:pos="916"/>
+          <w:tab w:val="left" w:pos="1832"/>
+          <w:tab w:val="left" w:pos="2748"/>
+          <w:tab w:val="left" w:pos="3664"/>
+          <w:tab w:val="left" w:pos="4580"/>
+          <w:tab w:val="left" w:pos="5496"/>
+          <w:tab w:val="left" w:pos="6412"/>
+          <w:tab w:val="left" w:pos="7328"/>
+          <w:tab w:val="left" w:pos="8244"/>
+          <w:tab w:val="left" w:pos="9160"/>
+          <w:tab w:val="left" w:pos="10076"/>
+          <w:tab w:val="left" w:pos="10992"/>
+          <w:tab w:val="left" w:pos="11908"/>
+          <w:tab w:val="left" w:pos="12824"/>
+          <w:tab w:val="left" w:pos="13740"/>
+          <w:tab w:val="left" w:pos="14656"/>
+        </w:tabs>
+        <w:rPr>
+          <w:rFonts w:ascii="Courier New" w:eastAsia="Times New Roman" w:hAnsi="Courier New" w:cs="Courier New"/>
+          <w:color w:val="000000"/>
+          <w:sz w:val="18"/>
+          <w:szCs w:val="18"/>
+        </w:rPr>
+      </w:pPr>
+      <w:r>
+        <w:rPr>
+          <w:rFonts w:ascii="Courier New" w:eastAsia="Times New Roman" w:hAnsi="Courier New" w:cs="Courier New"/>
+          <w:color w:val="000000"/>
+          <w:sz w:val="18"/>
+          <w:szCs w:val="18"/>
+        </w:rPr>
+        <w:t>|------|-------|-------|------|------|-----|</w:t>
+      </w:r>
+    </w:p>
+    <w:p>
+      <w:pPr>
+        <w:shd w:val="clear" w:color="auto" w:fill="FFFFFF"/>
+        <w:tabs>
+          <w:tab w:val="left" w:pos="916"/>
+          <w:tab w:val="left" w:pos="1832"/>
+          <w:tab w:val="left" w:pos="2748"/>
+          <w:tab w:val="left" w:pos="3664"/>
+          <w:tab w:val="left" w:pos="4580"/>
+          <w:tab w:val="left" w:pos="5496"/>
+          <w:tab w:val="left" w:pos="6412"/>
+          <w:tab w:val="left" w:pos="7328"/>
+          <w:tab w:val="left" w:pos="8244"/>
+          <w:tab w:val="left" w:pos="9160"/>
+          <w:tab w:val="left" w:pos="10076"/>
+          <w:tab w:val="left" w:pos="10992"/>
+          <w:tab w:val="left" w:pos="11908"/>
+          <w:tab w:val="left" w:pos="12824"/>
+          <w:tab w:val="left" w:pos="13740"/>
+          <w:tab w:val="left" w:pos="14656"/>
+        </w:tabs>
+        <w:rPr>
+          <w:rFonts w:ascii="Courier New" w:eastAsia="Times New Roman" w:hAnsi="Courier New" w:cs="Courier New"/>
+          <w:color w:val="000000"/>
+          <w:sz w:val="18"/>
+          <w:szCs w:val="18"/>
+        </w:rPr>
+      </w:pPr>
+      <w:r>
+        <w:rPr>
+          <w:rFonts w:ascii="Courier New" w:eastAsia="Times New Roman" w:hAnsi="Courier New" w:cs="Courier New"/>
+          <w:color w:val="000000"/>
+          <w:sz w:val="18"/>
+          <w:szCs w:val="18"/>
+        </w:rPr>
+        <w:t>|wall  | wall  | route | wall | wall | wall|</w:t>
+      </w:r>
+    </w:p>
+    <w:p>
+      <w:pPr>
+        <w:shd w:val="clear" w:color="auto" w:fill="FFFFFF"/>
+        <w:tabs>
+          <w:tab w:val="left" w:pos="916"/>
+          <w:tab w:val="left" w:pos="1832"/>
+          <w:tab w:val="left" w:pos="2748"/>
+          <w:tab w:val="left" w:pos="3664"/>
+          <w:tab w:val="left" w:pos="4580"/>
+          <w:tab w:val="left" w:pos="5496"/>
+          <w:tab w:val="left" w:pos="6412"/>
+          <w:tab w:val="left" w:pos="7328"/>
+          <w:tab w:val="left" w:pos="8244"/>
+          <w:tab w:val="left" w:pos="9160"/>
+          <w:tab w:val="left" w:pos="10076"/>
+          <w:tab w:val="left" w:pos="10992"/>
+          <w:tab w:val="left" w:pos="11908"/>
+          <w:tab w:val="left" w:pos="12824"/>
+          <w:tab w:val="left" w:pos="13740"/>
+          <w:tab w:val="left" w:pos="14656"/>
+        </w:tabs>
+        <w:rPr>
+          <w:rFonts w:ascii="Courier New" w:eastAsia="Times New Roman" w:hAnsi="Courier New" w:cs="Courier New"/>
+          <w:color w:val="000000"/>
+          <w:sz w:val="18"/>
+          <w:szCs w:val="18"/>
+        </w:rPr>
+      </w:pPr>
+      <w:r>
+        <w:rPr>
+          <w:rFonts w:ascii="Courier New" w:eastAsia="Times New Roman" w:hAnsi="Courier New" w:cs="Courier New"/>
+          <w:color w:val="000000"/>
+          <w:sz w:val="18"/>
+          <w:szCs w:val="18"/>
+        </w:rPr>
+        <w:t>|------|-------|-------|------|------|-----|</w:t>
+      </w:r>
+    </w:p>
+    <w:p>
+      <w:pPr>
+        <w:shd w:val="clear" w:color="auto" w:fill="FFFFFF"/>
+        <w:tabs>
+          <w:tab w:val="left" w:pos="916"/>
+          <w:tab w:val="left" w:pos="1832"/>
+          <w:tab w:val="left" w:pos="2748"/>
+          <w:tab w:val="left" w:pos="3664"/>
+          <w:tab w:val="left" w:pos="4580"/>
+          <w:tab w:val="left" w:pos="5496"/>
+          <w:tab w:val="left" w:pos="6412"/>
+          <w:tab w:val="left" w:pos="7328"/>
+          <w:tab w:val="left" w:pos="8244"/>
+          <w:tab w:val="left" w:pos="9160"/>
+          <w:tab w:val="left" w:pos="10076"/>
+          <w:tab w:val="left" w:pos="10992"/>
+          <w:tab w:val="left" w:pos="11908"/>
+          <w:tab w:val="left" w:pos="12824"/>
+          <w:tab w:val="left" w:pos="13740"/>
+          <w:tab w:val="left" w:pos="14656"/>
+        </w:tabs>
+        <w:rPr>
+          <w:rFonts w:ascii="Courier New" w:eastAsia="Times New Roman" w:hAnsi="Courier New" w:cs="Courier New"/>
+          <w:color w:val="000000"/>
+          <w:sz w:val="18"/>
+          <w:szCs w:val="18"/>
+        </w:rPr>
+      </w:pPr>
+      <w:r>
+        <w:rPr>
+          <w:rFonts w:ascii="Courier New" w:eastAsia="Times New Roman" w:hAnsi="Courier New" w:cs="Courier New"/>
+          <w:color w:val="000000"/>
+          <w:sz w:val="18"/>
+          <w:szCs w:val="18"/>
+        </w:rPr>
+        <w:t>|wall  | wall  | route | wall | wall | wall|</w:t>
+      </w:r>
+    </w:p>
+    <w:p>
+      <w:pPr>
+        <w:shd w:val="clear" w:color="auto" w:fill="FFFFFF"/>
+        <w:tabs>
+          <w:tab w:val="left" w:pos="916"/>
+          <w:tab w:val="left" w:pos="1832"/>
+          <w:tab w:val="left" w:pos="2748"/>
+          <w:tab w:val="left" w:pos="3664"/>
+          <w:tab w:val="left" w:pos="4580"/>
+          <w:tab w:val="left" w:pos="5496"/>
+          <w:tab w:val="left" w:pos="6412"/>
+          <w:tab w:val="left" w:pos="7328"/>
+          <w:tab w:val="left" w:pos="8244"/>
+          <w:tab w:val="left" w:pos="9160"/>
+          <w:tab w:val="left" w:pos="10076"/>
+          <w:tab w:val="left" w:pos="10992"/>
+          <w:tab w:val="left" w:pos="11908"/>
+          <w:tab w:val="left" w:pos="12824"/>
+          <w:tab w:val="left" w:pos="13740"/>
+          <w:tab w:val="left" w:pos="14656"/>
+        </w:tabs>
+        <w:rPr>
+          <w:rFonts w:ascii="Courier New" w:eastAsia="Times New Roman" w:hAnsi="Courier New" w:cs="Courier New"/>
+          <w:color w:val="000000"/>
+          <w:sz w:val="18"/>
+          <w:szCs w:val="18"/>
+        </w:rPr>
+      </w:pPr>
+      <w:r>
+        <w:rPr>
+          <w:rFonts w:ascii="Courier New" w:eastAsia="Times New Roman" w:hAnsi="Courier New" w:cs="Courier New"/>
+          <w:color w:val="000000"/>
+          <w:sz w:val="18"/>
+          <w:szCs w:val="18"/>
+        </w:rPr>
+        <w:t>|------|-------|-------|------|------|-----|</w:t>
+      </w:r>
+    </w:p>
+    <w:p>
+      <w:pPr>
+        <w:shd w:val="clear" w:color="auto" w:fill="FFFFFF"/>
+        <w:tabs>
+          <w:tab w:val="left" w:pos="916"/>
+          <w:tab w:val="left" w:pos="1832"/>
+          <w:tab w:val="left" w:pos="2748"/>
+          <w:tab w:val="left" w:pos="3664"/>
+          <w:tab w:val="left" w:pos="4580"/>
+          <w:tab w:val="left" w:pos="5496"/>
+          <w:tab w:val="left" w:pos="6412"/>
+          <w:tab w:val="left" w:pos="7328"/>
+          <w:tab w:val="left" w:pos="8244"/>
+          <w:tab w:val="left" w:pos="9160"/>
+          <w:tab w:val="left" w:pos="10076"/>
+          <w:tab w:val="left" w:pos="10992"/>
+          <w:tab w:val="left" w:pos="11908"/>
+          <w:tab w:val="left" w:pos="12824"/>
+          <w:tab w:val="left" w:pos="13740"/>
+          <w:tab w:val="left" w:pos="14656"/>
+        </w:tabs>
+        <w:rPr>
+          <w:rFonts w:ascii="Courier New" w:eastAsia="Times New Roman" w:hAnsi="Courier New" w:cs="Courier New"/>
+          <w:color w:val="000000"/>
+          <w:sz w:val="18"/>
+          <w:szCs w:val="18"/>
+        </w:rPr>
+      </w:pPr>
+      <w:r>
+        <w:rPr>
+          <w:rFonts w:ascii="Courier New" w:eastAsia="Times New Roman" w:hAnsi="Courier New" w:cs="Courier New"/>
+          <w:color w:val="000000"/>
+          <w:sz w:val="18"/>
+          <w:szCs w:val="18"/>
+        </w:rPr>
+        <w:t>|end   | route | route | wall | wall | wall|</w:t>
+      </w:r>
+    </w:p>
+    <w:p>
+      <w:pPr>
+        <w:shd w:val="clear" w:color="auto" w:fill="FFFFFF"/>
+        <w:tabs>
+          <w:tab w:val="left" w:pos="916"/>
+          <w:tab w:val="left" w:pos="1832"/>
+          <w:tab w:val="left" w:pos="2748"/>
+          <w:tab w:val="left" w:pos="3664"/>
+          <w:tab w:val="left" w:pos="4580"/>
+          <w:tab w:val="left" w:pos="5496"/>
+          <w:tab w:val="left" w:pos="6412"/>
+          <w:tab w:val="left" w:pos="7328"/>
+          <w:tab w:val="left" w:pos="8244"/>
+          <w:tab w:val="left" w:pos="9160"/>
+          <w:tab w:val="left" w:pos="10076"/>
+          <w:tab w:val="left" w:pos="10992"/>
+          <w:tab w:val="left" w:pos="11908"/>
+          <w:tab w:val="left" w:pos="12824"/>
+          <w:tab w:val="left" w:pos="13740"/>
+          <w:tab w:val="left" w:pos="14656"/>
+        </w:tabs>
+        <w:rPr>
+          <w:rFonts w:ascii="Courier New" w:eastAsia="Times New Roman" w:hAnsi="Courier New" w:cs="Courier New"/>
+          <w:color w:val="000000"/>
+          <w:sz w:val="18"/>
+          <w:szCs w:val="18"/>
+        </w:rPr>
+      </w:pPr>
+      <w:r>
+        <w:rPr>
+          <w:rFonts w:ascii="Courier New" w:eastAsia="Times New Roman" w:hAnsi="Courier New" w:cs="Courier New"/>
+          <w:color w:val="000000"/>
+          <w:sz w:val="18"/>
+          <w:szCs w:val="18"/>
+        </w:rPr>
+        <w:t>|------|-------|-------|------|------|-----|</w:t>
+      </w:r>
+    </w:p>
+    <w:p>
+      <w:pPr>
+        <w:shd w:val="clear" w:color="auto" w:fill="FFFFFF"/>
+        <w:tabs>
+          <w:tab w:val="left" w:pos="916"/>
+          <w:tab w:val="left" w:pos="1832"/>
+          <w:tab w:val="left" w:pos="2748"/>
+          <w:tab w:val="left" w:pos="3664"/>
+          <w:tab w:val="left" w:pos="4580"/>
+          <w:tab w:val="left" w:pos="5496"/>
+          <w:tab w:val="left" w:pos="6412"/>
+          <w:tab w:val="left" w:pos="7328"/>
+          <w:tab w:val="left" w:pos="8244"/>
+          <w:tab w:val="left" w:pos="9160"/>
+          <w:tab w:val="left" w:pos="10076"/>
+          <w:tab w:val="left" w:pos="10992"/>
+          <w:tab w:val="left" w:pos="11908"/>
+          <w:tab w:val="left" w:pos="12824"/>
+          <w:tab w:val="left" w:pos="13740"/>
+          <w:tab w:val="left" w:pos="14656"/>
+        </w:tabs>
+        <w:rPr>
+          <w:rFonts w:ascii="Courier New" w:eastAsia="Times New Roman" w:hAnsi="Courier New" w:cs="Courier New"/>
+          <w:color w:val="000000"/>
+          <w:sz w:val="18"/>
+          <w:szCs w:val="18"/>
+        </w:rPr>
+      </w:pPr>
+    </w:p>
+    <w:p>
+      <w:pPr>
+        <w:shd w:val="clear" w:color="auto" w:fill="FFFFFF"/>
+        <w:tabs>
+          <w:tab w:val="left" w:pos="916"/>
+          <w:tab w:val="left" w:pos="1832"/>
+          <w:tab w:val="left" w:pos="2748"/>
+          <w:tab w:val="left" w:pos="3664"/>
+          <w:tab w:val="left" w:pos="4580"/>
+          <w:tab w:val="left" w:pos="5496"/>
+          <w:tab w:val="left" w:pos="6412"/>
+          <w:tab w:val="left" w:pos="7328"/>
+          <w:tab w:val="left" w:pos="8244"/>
+          <w:tab w:val="left" w:pos="9160"/>
+          <w:tab w:val="left" w:pos="10076"/>
+          <w:tab w:val="left" w:pos="10992"/>
+          <w:tab w:val="left" w:pos="11908"/>
+          <w:tab w:val="left" w:pos="12824"/>
+          <w:tab w:val="left" w:pos="13740"/>
+          <w:tab w:val="left" w:pos="14656"/>
+        </w:tabs>
+      </w:pPr>
+      <w:r>
+        <w:t>Here, t</w:t>
+      </w:r>
+      <w:r>
+        <w:t xml:space="preserve">he </w:t>
+      </w:r>
+      <w:r>
         <w:rPr>
           <w:b/>
         </w:rPr>
-      </w:pPr>
+        <w:t>route</w:t>
+      </w:r>
+      <w:r>
+        <w:t xml:space="preserve"> represent the correct route through the maze, </w:t>
+      </w:r>
       <w:r>
         <w:rPr>
           <w:b/>
         </w:rPr>
-        <w:t>Implementation Design</w:t>
-      </w:r>
-    </w:p>
-    <w:p>
-      <w:r>
-        <w:rPr>
-          <w:i/>
-        </w:rPr>
-        <w:t xml:space="preserve">Genetic code: </w:t>
-      </w:r>
-      <w:r>
-        <w:t xml:space="preserve">Each gene is </w:t>
-      </w:r>
-      <w:r>
-        <w:t>an integer, either 0 or 1 in an array list</w:t>
-      </w:r>
-      <w:r>
-        <w:t>.</w:t>
-      </w:r>
-    </w:p>
-    <w:p/>
-    <w:p>
-      <w:r>
-        <w:rPr>
-          <w:i/>
-        </w:rPr>
-        <w:t xml:space="preserve">Gene expression: </w:t>
-      </w:r>
-      <w:r>
-        <w:t xml:space="preserve">Each pair of </w:t>
-      </w:r>
-      <w:r>
-        <w:t>genes</w:t>
-      </w:r>
-      <w:r>
-        <w:t xml:space="preserve"> corresponds to an </w:t>
-      </w:r>
-      <w:r>
-        <w:t>action, which are represented as below.</w:t>
-      </w:r>
-    </w:p>
-    <w:p>
-      <w:pPr>
-        <w:ind w:left="2880"/>
-      </w:pPr>
-      <w:r>
-        <w:t>00 - do nothing</w:t>
-      </w:r>
-    </w:p>
-    <w:p>
-      <w:pPr>
-        <w:ind w:left="2160" w:firstLine="720"/>
-      </w:pPr>
-      <w:r>
-        <w:t>01 - move forward</w:t>
-      </w:r>
-    </w:p>
-    <w:p>
-      <w:pPr>
-        <w:ind w:left="2160" w:firstLine="720"/>
-      </w:pPr>
-      <w:r>
-        <w:t>10 - turn clockwise</w:t>
-      </w:r>
-    </w:p>
-    <w:p>
-      <w:pPr>
-        <w:ind w:left="2160" w:firstLine="720"/>
-      </w:pPr>
-      <w:r>
-        <w:t>11 - turn counter-clockwise</w:t>
-      </w:r>
-    </w:p>
-    <w:p>
-      <w:pPr>
-        <w:rPr>
-          <w:i/>
-        </w:rPr>
-      </w:pPr>
-    </w:p>
-    <w:p>
-      <w:r>
-        <w:rPr>
-          <w:i/>
-        </w:rPr>
-        <w:t>Fitness function:</w:t>
-      </w:r>
-      <w:r>
-        <w:t xml:space="preserve"> </w:t>
-      </w:r>
-      <w:r>
-        <w:t xml:space="preserve">Here, we </w:t>
-      </w:r>
-      <w:r>
-        <w:t>must</w:t>
-      </w:r>
-      <w:r>
-        <w:t xml:space="preserve"> evaluate how good</w:t>
-      </w:r>
-      <w:r>
-        <w:t xml:space="preserve"> </w:t>
-      </w:r>
-      <w:r>
-        <w:t>the robot is at navigating a maze</w:t>
-      </w:r>
-      <w:r>
-        <w:t>.</w:t>
-      </w:r>
-      <w:r>
-        <w:t xml:space="preserve"> The fitness function </w:t>
-      </w:r>
-      <w:r>
-        <w:t xml:space="preserve">checks if the co-ordinates of the robot </w:t>
-      </w:r>
-      <w:r>
-        <w:t>match</w:t>
-      </w:r>
-      <w:r>
-        <w:t xml:space="preserve"> with the robot route in the matrix and if the position is not visited then the fitness is incremented.</w:t>
-      </w:r>
-      <w:r>
-        <w:t xml:space="preserve"> </w:t>
-      </w:r>
-    </w:p>
-    <w:p/>
-    <w:p>
-      <w:r>
-        <w:rPr>
-          <w:i/>
-        </w:rPr>
-        <w:t>Sort function:</w:t>
-      </w:r>
-      <w:r>
-        <w:rPr>
-          <w:i/>
-        </w:rPr>
-        <w:t xml:space="preserve"> </w:t>
-      </w:r>
-      <w:r>
-        <w:t>This function sorts the solutions based on their fitness values</w:t>
-      </w:r>
-      <w:r>
-        <w:t xml:space="preserve"> (high to low)</w:t>
-      </w:r>
-      <w:r>
-        <w:t>.</w:t>
-      </w:r>
-    </w:p>
-    <w:p>
-      <w:pPr>
-        <w:rPr>
-          <w:i/>
-        </w:rPr>
-      </w:pPr>
-    </w:p>
-    <w:p>
-      <w:r>
-        <w:rPr>
-          <w:i/>
-        </w:rPr>
-        <w:t>Mutation</w:t>
-      </w:r>
-      <w:r>
-        <w:rPr>
-          <w:i/>
-        </w:rPr>
-        <w:t xml:space="preserve">: </w:t>
-      </w:r>
-      <w:r>
-        <w:t xml:space="preserve">We are checking if the mutation rate is greater than the randomly selected value using </w:t>
-      </w:r>
-      <w:proofErr w:type="spellStart"/>
-      <w:r>
-        <w:t>Math.random</w:t>
-      </w:r>
-      <w:proofErr w:type="spellEnd"/>
-      <w:r>
-        <w:t xml:space="preserve">() and then we </w:t>
-      </w:r>
-      <w:r>
-        <w:t>simply randomly flip 0s to 1s and vice</w:t>
-      </w:r>
-      <w:r>
-        <w:t xml:space="preserve"> versa</w:t>
-      </w:r>
-      <w:r>
-        <w:t>.</w:t>
-      </w:r>
-    </w:p>
-    <w:p/>
-    <w:p>
-      <w:r>
-        <w:rPr>
-          <w:i/>
-        </w:rPr>
-        <w:t xml:space="preserve">Crossing Over: </w:t>
-      </w:r>
-      <w:r>
-        <w:t xml:space="preserve">Two solutions are selected from the population. </w:t>
-      </w:r>
-      <w:r>
-        <w:t>First,</w:t>
-      </w:r>
-      <w:r>
-        <w:t xml:space="preserve"> we </w:t>
-      </w:r>
-      <w:r>
-        <w:t xml:space="preserve">check if the </w:t>
-      </w:r>
-      <w:r>
-        <w:t>crossover</w:t>
-      </w:r>
-      <w:r>
-        <w:t xml:space="preserve"> rate is greater than the randomly selected value using </w:t>
-      </w:r>
-      <w:proofErr w:type="spellStart"/>
-      <w:r>
-        <w:t>Math.random</w:t>
-      </w:r>
-      <w:proofErr w:type="spellEnd"/>
-      <w:r>
-        <w:t>()</w:t>
-      </w:r>
-      <w:r>
-        <w:t xml:space="preserve"> then we select a random swap position and depending on where we are with respect to that random swap position</w:t>
-      </w:r>
-      <w:r>
-        <w:t>, the crossover solution is either replaced by solution 1 or solution 2</w:t>
-      </w:r>
-    </w:p>
-    <w:p/>
-    <w:p>
-      <w:r>
-        <w:rPr>
-          <w:i/>
-        </w:rPr>
-        <w:t>Tournament Selection:</w:t>
-      </w:r>
-      <w:r>
-        <w:rPr>
-          <w:i/>
-        </w:rPr>
-        <w:t xml:space="preserve"> </w:t>
-      </w:r>
-      <w:r>
-        <w:t>We have instantiated the tournament population based on tournament selection size which is 4 in our case. The tournament population is randomly populated with 4 random solutions from the past population</w:t>
-      </w:r>
-      <w:r>
-        <w:t xml:space="preserve"> </w:t>
-      </w:r>
-      <w:r>
-        <w:t>and the</w:t>
-      </w:r>
-      <w:r>
-        <w:t xml:space="preserve">n </w:t>
-      </w:r>
-      <w:r>
-        <w:t>choosing the best of those.</w:t>
-      </w:r>
-    </w:p>
-    <w:p/>
-    <w:p>
-      <w:r>
-        <w:rPr>
-          <w:i/>
-        </w:rPr>
-        <w:t>Evolution:</w:t>
-      </w:r>
-      <w:r>
-        <w:t xml:space="preserve"> The population is stored as a</w:t>
-      </w:r>
-      <w:r>
-        <w:t xml:space="preserve">n </w:t>
-      </w:r>
-      <w:r>
-        <w:t>array</w:t>
-      </w:r>
-      <w:r>
-        <w:t xml:space="preserve"> list</w:t>
-      </w:r>
-      <w:r>
-        <w:t xml:space="preserve">. The population is seeded with </w:t>
-      </w:r>
-      <w:r>
-        <w:t>10</w:t>
-      </w:r>
-      <w:r>
-        <w:t xml:space="preserve"> individuals with genes that have been </w:t>
-      </w:r>
-      <w:r>
-        <w:t>added randomly</w:t>
-      </w:r>
-      <w:r>
-        <w:t xml:space="preserve">. We </w:t>
-      </w:r>
-      <w:r>
-        <w:t xml:space="preserve">then calculate the fitness function for </w:t>
-      </w:r>
-      <w:proofErr w:type="gramStart"/>
-      <w:r>
-        <w:t>each individual</w:t>
-      </w:r>
-      <w:proofErr w:type="gramEnd"/>
-      <w:r>
-        <w:t xml:space="preserve">, </w:t>
-      </w:r>
-      <w:r>
-        <w:t>perform a</w:t>
-      </w:r>
-      <w:r>
-        <w:t xml:space="preserve"> sort by fitness method and keeping only the elite individuals (which is 1 in our case)</w:t>
-      </w:r>
-      <w:r>
-        <w:t xml:space="preserve"> from the population. The remaining individuals then reproduce, doubling the population again. </w:t>
-      </w:r>
-    </w:p>
-    <w:p/>
-    <w:p>
-      <w:r>
-        <w:t xml:space="preserve">For each generation, </w:t>
-      </w:r>
-      <w:r>
-        <w:t>the</w:t>
-      </w:r>
-      <w:r>
-        <w:t xml:space="preserve"> fittest solution </w:t>
-      </w:r>
-      <w:r>
-        <w:t>is logged along with the highest fitness score. The evolutionary process terminates after 100</w:t>
-      </w:r>
-      <w:r>
-        <w:t>0</w:t>
-      </w:r>
-      <w:r>
-        <w:t>.</w:t>
-      </w:r>
-    </w:p>
-    <w:p>
+        <w:t>wall</w:t>
+      </w:r>
       <w:bookmarkStart w:id="0" w:name="_GoBack"/>
       <w:bookmarkEnd w:id="0"/>
+      <w:r>
+        <w:t xml:space="preserve"> can't be navigated through. You can follow the routes visually to find the correct path through the maze.</w:t>
+      </w:r>
+    </w:p>
+    <w:p>
+      <w:pPr>
+        <w:shd w:val="clear" w:color="auto" w:fill="FFFFFF"/>
+        <w:tabs>
+          <w:tab w:val="left" w:pos="916"/>
+          <w:tab w:val="left" w:pos="1832"/>
+          <w:tab w:val="left" w:pos="2748"/>
+          <w:tab w:val="left" w:pos="3664"/>
+          <w:tab w:val="left" w:pos="4580"/>
+          <w:tab w:val="left" w:pos="5496"/>
+          <w:tab w:val="left" w:pos="6412"/>
+          <w:tab w:val="left" w:pos="7328"/>
+          <w:tab w:val="left" w:pos="8244"/>
+          <w:tab w:val="left" w:pos="9160"/>
+          <w:tab w:val="left" w:pos="10076"/>
+          <w:tab w:val="left" w:pos="10992"/>
+          <w:tab w:val="left" w:pos="11908"/>
+          <w:tab w:val="left" w:pos="12824"/>
+          <w:tab w:val="left" w:pos="13740"/>
+          <w:tab w:val="left" w:pos="14656"/>
+        </w:tabs>
+      </w:pPr>
+      <w:r>
+        <w:t xml:space="preserve"> </w:t>
+      </w:r>
+    </w:p>
+    <w:p>
+      <w:pPr>
+        <w:shd w:val="clear" w:color="auto" w:fill="FFFFFF"/>
+        <w:tabs>
+          <w:tab w:val="left" w:pos="916"/>
+          <w:tab w:val="left" w:pos="1832"/>
+          <w:tab w:val="left" w:pos="2748"/>
+          <w:tab w:val="left" w:pos="3664"/>
+          <w:tab w:val="left" w:pos="4580"/>
+          <w:tab w:val="left" w:pos="5496"/>
+          <w:tab w:val="left" w:pos="6412"/>
+          <w:tab w:val="left" w:pos="7328"/>
+          <w:tab w:val="left" w:pos="8244"/>
+          <w:tab w:val="left" w:pos="9160"/>
+          <w:tab w:val="left" w:pos="10076"/>
+          <w:tab w:val="left" w:pos="10992"/>
+          <w:tab w:val="left" w:pos="11908"/>
+          <w:tab w:val="left" w:pos="12824"/>
+          <w:tab w:val="left" w:pos="13740"/>
+          <w:tab w:val="left" w:pos="14656"/>
+        </w:tabs>
+      </w:pPr>
+      <w:r>
+        <w:t xml:space="preserve"> Our aim is to find out a fitness score for a path; it is this score that the genetic algorithm will optimize.</w:t>
+      </w:r>
+    </w:p>
+    <w:p/>
+    <w:p>
+      <w:pPr>
+        <w:rPr>
+          <w:b/>
+        </w:rPr>
+      </w:pPr>
+      <w:r>
+        <w:rPr>
+          <w:b/>
+        </w:rPr>
+        <w:t>Implementation Design</w:t>
+      </w:r>
+    </w:p>
+    <w:p>
+      <w:r>
+        <w:rPr>
+          <w:i/>
+        </w:rPr>
+        <w:t xml:space="preserve">Genetic code: </w:t>
+      </w:r>
+      <w:r>
+        <w:t xml:space="preserve">Each gene is </w:t>
+      </w:r>
+      <w:r>
+        <w:t>an integer, either 0 or 1 in an array list</w:t>
+      </w:r>
+      <w:r>
+        <w:t>.</w:t>
+      </w:r>
+    </w:p>
+    <w:p/>
+    <w:p>
+      <w:r>
+        <w:rPr>
+          <w:i/>
+        </w:rPr>
+        <w:t xml:space="preserve">Gene expression: </w:t>
+      </w:r>
+      <w:r>
+        <w:t xml:space="preserve">Each pair of </w:t>
+      </w:r>
+      <w:r>
+        <w:t>genes</w:t>
+      </w:r>
+      <w:r>
+        <w:t xml:space="preserve"> corresponds to an </w:t>
+      </w:r>
+      <w:r>
+        <w:t>action, which are represented as below.</w:t>
+      </w:r>
+    </w:p>
+    <w:p>
+      <w:pPr>
+        <w:ind w:left="2880"/>
+      </w:pPr>
+      <w:r>
+        <w:t>00 - do nothing</w:t>
+      </w:r>
+    </w:p>
+    <w:p>
+      <w:pPr>
+        <w:ind w:left="2160" w:firstLine="720"/>
+      </w:pPr>
+      <w:r>
+        <w:t>01 - move forward</w:t>
+      </w:r>
+    </w:p>
+    <w:p>
+      <w:pPr>
+        <w:ind w:left="2160" w:firstLine="720"/>
+      </w:pPr>
+      <w:r>
+        <w:t>10 - turn clockwise</w:t>
+      </w:r>
+    </w:p>
+    <w:p>
+      <w:pPr>
+        <w:ind w:left="2160" w:firstLine="720"/>
+      </w:pPr>
+      <w:r>
+        <w:t>11 - turn counter-clockwise</w:t>
+      </w:r>
+    </w:p>
+    <w:p>
+      <w:pPr>
+        <w:rPr>
+          <w:i/>
+        </w:rPr>
+      </w:pPr>
+    </w:p>
+    <w:p>
+      <w:r>
+        <w:rPr>
+          <w:i/>
+        </w:rPr>
+        <w:t>Fitness function:</w:t>
+      </w:r>
+      <w:r>
+        <w:t xml:space="preserve"> </w:t>
+      </w:r>
+      <w:r>
+        <w:t xml:space="preserve">Here, we </w:t>
+      </w:r>
+      <w:r>
+        <w:t>must</w:t>
+      </w:r>
+      <w:r>
+        <w:t xml:space="preserve"> evaluate how good</w:t>
+      </w:r>
+      <w:r>
+        <w:t xml:space="preserve"> </w:t>
+      </w:r>
+      <w:r>
+        <w:t>the robot is at navigating a maze</w:t>
+      </w:r>
+      <w:r>
+        <w:t>.</w:t>
+      </w:r>
+      <w:r>
+        <w:t xml:space="preserve"> The fitness function </w:t>
+      </w:r>
+      <w:r>
+        <w:t xml:space="preserve">checks if the co-ordinates of the robot </w:t>
+      </w:r>
+      <w:r>
+        <w:t>match</w:t>
+      </w:r>
+      <w:r>
+        <w:t xml:space="preserve"> with the robot route in the matrix and if the position is not visited then the fitness is incremented.</w:t>
+      </w:r>
+      <w:r>
+        <w:t xml:space="preserve"> </w:t>
+      </w:r>
+    </w:p>
+    <w:p/>
+    <w:p>
+      <w:r>
+        <w:rPr>
+          <w:i/>
+        </w:rPr>
+        <w:t>Sort function:</w:t>
+      </w:r>
+      <w:r>
+        <w:rPr>
+          <w:i/>
+        </w:rPr>
+        <w:t xml:space="preserve"> </w:t>
+      </w:r>
+      <w:r>
+        <w:t>This function sorts the solutions based on their fitness values</w:t>
+      </w:r>
+      <w:r>
+        <w:t xml:space="preserve"> (high to low)</w:t>
+      </w:r>
+      <w:r>
+        <w:t>.</w:t>
+      </w:r>
+    </w:p>
+    <w:p>
+      <w:pPr>
+        <w:rPr>
+          <w:i/>
+        </w:rPr>
+      </w:pPr>
+    </w:p>
+    <w:p>
+      <w:r>
+        <w:rPr>
+          <w:i/>
+        </w:rPr>
+        <w:t>Mutation</w:t>
+      </w:r>
+      <w:r>
+        <w:rPr>
+          <w:i/>
+        </w:rPr>
+        <w:t xml:space="preserve">: </w:t>
+      </w:r>
+      <w:r>
+        <w:t xml:space="preserve">We are checking if the mutation rate is greater than the randomly selected value using </w:t>
+      </w:r>
+      <w:proofErr w:type="spellStart"/>
+      <w:r>
+        <w:t>Math.random</w:t>
+      </w:r>
+      <w:proofErr w:type="spellEnd"/>
+      <w:r>
+        <w:t xml:space="preserve">() and then we </w:t>
+      </w:r>
+      <w:r>
+        <w:t>simply randomly flip 0s to 1s and vice</w:t>
+      </w:r>
+      <w:r>
+        <w:t xml:space="preserve"> versa</w:t>
+      </w:r>
+      <w:r>
+        <w:t>.</w:t>
+      </w:r>
+    </w:p>
+    <w:p/>
+    <w:p>
+      <w:r>
+        <w:rPr>
+          <w:i/>
+        </w:rPr>
+        <w:t xml:space="preserve">Crossing Over: </w:t>
+      </w:r>
+      <w:r>
+        <w:t xml:space="preserve">Two solutions are selected from the population. </w:t>
+      </w:r>
+      <w:r>
+        <w:t>First,</w:t>
+      </w:r>
+      <w:r>
+        <w:t xml:space="preserve"> we check if the crossover rate is greater than the randomly selected value using </w:t>
+      </w:r>
+      <w:proofErr w:type="spellStart"/>
+      <w:r>
+        <w:t>Math.random</w:t>
+      </w:r>
+      <w:proofErr w:type="spellEnd"/>
+      <w:r>
+        <w:t>()</w:t>
+      </w:r>
+      <w:r>
+        <w:t xml:space="preserve"> then we select a random swap position and depending on where we are with respect to that random swap position</w:t>
+      </w:r>
+      <w:r>
+        <w:t>, the crossover solution is either replaced by solution 1 or solution 2</w:t>
+      </w:r>
+    </w:p>
+    <w:p/>
+    <w:p>
+      <w:r>
+        <w:rPr>
+          <w:i/>
+        </w:rPr>
+        <w:t>Tournament Selection:</w:t>
+      </w:r>
+      <w:r>
+        <w:rPr>
+          <w:i/>
+        </w:rPr>
+        <w:t xml:space="preserve"> </w:t>
+      </w:r>
+      <w:r>
+        <w:t>We have instantiated the tournament population based on tournament selection size which is 4 in our case. The tournament population is randomly populated with 4 random solutions from the past population</w:t>
+      </w:r>
+      <w:r>
+        <w:t xml:space="preserve"> and then choosing the best of those.</w:t>
+      </w:r>
+    </w:p>
+    <w:p/>
+    <w:p>
+      <w:r>
+        <w:rPr>
+          <w:i/>
+        </w:rPr>
+        <w:t>Evolution:</w:t>
+      </w:r>
+      <w:r>
+        <w:t xml:space="preserve"> The population is stored as a</w:t>
+      </w:r>
+      <w:r>
+        <w:t xml:space="preserve">n </w:t>
+      </w:r>
+      <w:r>
+        <w:t>array</w:t>
+      </w:r>
+      <w:r>
+        <w:t xml:space="preserve"> list</w:t>
+      </w:r>
+      <w:r>
+        <w:t xml:space="preserve">. The population is seeded with </w:t>
+      </w:r>
+      <w:r>
+        <w:t>10</w:t>
+      </w:r>
+      <w:r>
+        <w:t xml:space="preserve"> individuals with genes that have been </w:t>
+      </w:r>
+      <w:r>
+        <w:t>added randomly</w:t>
+      </w:r>
+      <w:r>
+        <w:t xml:space="preserve">. We </w:t>
+      </w:r>
+      <w:r>
+        <w:t>then calculate the fitness function for each individual</w:t>
+      </w:r>
+      <w:r>
+        <w:t xml:space="preserve">, </w:t>
+      </w:r>
+      <w:r>
+        <w:t>perform a</w:t>
+      </w:r>
+      <w:r>
+        <w:t xml:space="preserve"> sort by fitness method and keeping only the elite individuals (which is 1 in our case)</w:t>
+      </w:r>
+      <w:r>
+        <w:t xml:space="preserve"> from the population. The remaining individuals then reproduce, doubling the population again. </w:t>
+      </w:r>
+    </w:p>
+    <w:p/>
+    <w:p>
+      <w:r>
+        <w:t xml:space="preserve">For each generation, </w:t>
+      </w:r>
+      <w:r>
+        <w:t>the</w:t>
+      </w:r>
+      <w:r>
+        <w:t xml:space="preserve"> fittest solution </w:t>
+      </w:r>
+      <w:r>
+        <w:t>is logged along with the highest fitness score. The evolutionary process terminates after 100</w:t>
+      </w:r>
+      <w:r>
+        <w:t>0</w:t>
+      </w:r>
+      <w:r>
+        <w:t>.</w:t>
+      </w:r>
+    </w:p>
+    <w:p/>
+    <w:p/>
+    <w:p/>
+    <w:p>
+      <w:r>
+        <w:t>Unit Tests :-</w:t>
+      </w:r>
+    </w:p>
+    <w:p/>
+    <w:p>
+      <w:r>
+        <w:t xml:space="preserve">For </w:t>
+      </w:r>
+      <w:proofErr w:type="spellStart"/>
+      <w:r>
+        <w:t>Fitnessfunction</w:t>
+      </w:r>
+      <w:proofErr w:type="spellEnd"/>
+      <w:r>
+        <w:t>:</w:t>
+      </w:r>
+    </w:p>
+    <w:p/>
+    <w:p>
+      <w:r>
+        <w:rPr>
+          <w:noProof/>
+        </w:rPr>
+        <w:drawing>
+          <wp:inline distT="0" distB="0" distL="0" distR="0" wp14:anchorId="7202480E" wp14:editId="74F50FF2">
+            <wp:extent cx="5943600" cy="3343275"/>
+            <wp:effectExtent l="0" t="0" r="0" b="9525"/>
+            <wp:docPr id="1" name="Picture 1"/>
+            <wp:cNvGraphicFramePr>
+              <a:graphicFrameLocks xmlns:a="http://schemas.openxmlformats.org/drawingml/2006/main" noChangeAspect="1"/>
+            </wp:cNvGraphicFramePr>
+            <a:graphic xmlns:a="http://schemas.openxmlformats.org/drawingml/2006/main">
+              <a:graphicData uri="http://schemas.openxmlformats.org/drawingml/2006/picture">
+                <pic:pic xmlns:pic="http://schemas.openxmlformats.org/drawingml/2006/picture">
+                  <pic:nvPicPr>
+                    <pic:cNvPr id="1" name=""/>
+                    <pic:cNvPicPr/>
+                  </pic:nvPicPr>
+                  <pic:blipFill>
+                    <a:blip r:embed="rId4"/>
+                    <a:stretch>
+                      <a:fillRect/>
+                    </a:stretch>
+                  </pic:blipFill>
+                  <pic:spPr>
+                    <a:xfrm>
+                      <a:off x="0" y="0"/>
+                      <a:ext cx="5943600" cy="3343275"/>
+                    </a:xfrm>
+                    <a:prstGeom prst="rect">
+                      <a:avLst/>
+                    </a:prstGeom>
+                  </pic:spPr>
+                </pic:pic>
+              </a:graphicData>
+            </a:graphic>
+          </wp:inline>
+        </w:drawing>
+      </w:r>
+    </w:p>
+    <w:p/>
+    <w:p/>
+    <w:p>
+      <w:r>
+        <w:t xml:space="preserve">For </w:t>
+      </w:r>
+      <w:proofErr w:type="spellStart"/>
+      <w:r>
+        <w:t>CrossoverFunction</w:t>
+      </w:r>
+      <w:proofErr w:type="spellEnd"/>
+      <w:r>
+        <w:t>:</w:t>
+      </w:r>
+    </w:p>
+    <w:p/>
+    <w:p>
+      <w:r>
+        <w:rPr>
+          <w:noProof/>
+        </w:rPr>
+        <w:lastRenderedPageBreak/>
+        <w:drawing>
+          <wp:inline distT="0" distB="0" distL="0" distR="0" wp14:anchorId="07E58F3A" wp14:editId="7291EDAA">
+            <wp:extent cx="5943600" cy="3343275"/>
+            <wp:effectExtent l="0" t="0" r="0" b="9525"/>
+            <wp:docPr id="2" name="Picture 2"/>
+            <wp:cNvGraphicFramePr>
+              <a:graphicFrameLocks xmlns:a="http://schemas.openxmlformats.org/drawingml/2006/main" noChangeAspect="1"/>
+            </wp:cNvGraphicFramePr>
+            <a:graphic xmlns:a="http://schemas.openxmlformats.org/drawingml/2006/main">
+              <a:graphicData uri="http://schemas.openxmlformats.org/drawingml/2006/picture">
+                <pic:pic xmlns:pic="http://schemas.openxmlformats.org/drawingml/2006/picture">
+                  <pic:nvPicPr>
+                    <pic:cNvPr id="1" name=""/>
+                    <pic:cNvPicPr/>
+                  </pic:nvPicPr>
+                  <pic:blipFill>
+                    <a:blip r:embed="rId5"/>
+                    <a:stretch>
+                      <a:fillRect/>
+                    </a:stretch>
+                  </pic:blipFill>
+                  <pic:spPr>
+                    <a:xfrm>
+                      <a:off x="0" y="0"/>
+                      <a:ext cx="5943600" cy="3343275"/>
+                    </a:xfrm>
+                    <a:prstGeom prst="rect">
+                      <a:avLst/>
+                    </a:prstGeom>
+                  </pic:spPr>
+                </pic:pic>
+              </a:graphicData>
+            </a:graphic>
+          </wp:inline>
+        </w:drawing>
+      </w:r>
+    </w:p>
+    <w:p>
+      <w:r>
+        <w:t xml:space="preserve">For </w:t>
+      </w:r>
+      <w:proofErr w:type="spellStart"/>
+      <w:r>
+        <w:t>MutationFuntion</w:t>
+      </w:r>
+      <w:proofErr w:type="spellEnd"/>
+      <w:r>
+        <w:t xml:space="preserve">: </w:t>
+      </w:r>
+    </w:p>
+    <w:p/>
+    <w:p>
+      <w:r>
+        <w:rPr>
+          <w:noProof/>
+        </w:rPr>
+        <w:drawing>
+          <wp:inline distT="0" distB="0" distL="0" distR="0" wp14:anchorId="3998A662" wp14:editId="1118CEC9">
+            <wp:extent cx="5943600" cy="3343275"/>
+            <wp:effectExtent l="0" t="0" r="0" b="9525"/>
+            <wp:docPr id="3" name="Picture 3"/>
+            <wp:cNvGraphicFramePr>
+              <a:graphicFrameLocks xmlns:a="http://schemas.openxmlformats.org/drawingml/2006/main" noChangeAspect="1"/>
+            </wp:cNvGraphicFramePr>
+            <a:graphic xmlns:a="http://schemas.openxmlformats.org/drawingml/2006/main">
+              <a:graphicData uri="http://schemas.openxmlformats.org/drawingml/2006/picture">
+                <pic:pic xmlns:pic="http://schemas.openxmlformats.org/drawingml/2006/picture">
+                  <pic:nvPicPr>
+                    <pic:cNvPr id="1" name=""/>
+                    <pic:cNvPicPr/>
+                  </pic:nvPicPr>
+                  <pic:blipFill>
+                    <a:blip r:embed="rId6"/>
+                    <a:stretch>
+                      <a:fillRect/>
+                    </a:stretch>
+                  </pic:blipFill>
+                  <pic:spPr>
+                    <a:xfrm>
+                      <a:off x="0" y="0"/>
+                      <a:ext cx="5943600" cy="3343275"/>
+                    </a:xfrm>
+                    <a:prstGeom prst="rect">
+                      <a:avLst/>
+                    </a:prstGeom>
+                  </pic:spPr>
+                </pic:pic>
+              </a:graphicData>
+            </a:graphic>
+          </wp:inline>
+        </w:drawing>
+      </w:r>
+    </w:p>
+    <w:p/>
+    <w:p>
+      <w:r>
+        <w:t xml:space="preserve">For </w:t>
+      </w:r>
+      <w:proofErr w:type="spellStart"/>
+      <w:r>
+        <w:t>FitnessSortFunction</w:t>
+      </w:r>
+      <w:proofErr w:type="spellEnd"/>
+      <w:r>
+        <w:t>:</w:t>
+      </w:r>
+    </w:p>
+    <w:p/>
+    <w:p>
+      <w:r>
+        <w:rPr>
+          <w:noProof/>
+        </w:rPr>
+        <w:lastRenderedPageBreak/>
+        <w:drawing>
+          <wp:inline distT="0" distB="0" distL="0" distR="0" wp14:anchorId="4AC0C671" wp14:editId="7F2D32DC">
+            <wp:extent cx="5943600" cy="3343275"/>
+            <wp:effectExtent l="0" t="0" r="0" b="9525"/>
+            <wp:docPr id="4" name="Picture 4"/>
+            <wp:cNvGraphicFramePr>
+              <a:graphicFrameLocks xmlns:a="http://schemas.openxmlformats.org/drawingml/2006/main" noChangeAspect="1"/>
+            </wp:cNvGraphicFramePr>
+            <a:graphic xmlns:a="http://schemas.openxmlformats.org/drawingml/2006/main">
+              <a:graphicData uri="http://schemas.openxmlformats.org/drawingml/2006/picture">
+                <pic:pic xmlns:pic="http://schemas.openxmlformats.org/drawingml/2006/picture">
+                  <pic:nvPicPr>
+                    <pic:cNvPr id="1" name=""/>
+                    <pic:cNvPicPr/>
+                  </pic:nvPicPr>
+                  <pic:blipFill>
+                    <a:blip r:embed="rId7"/>
+                    <a:stretch>
+                      <a:fillRect/>
+                    </a:stretch>
+                  </pic:blipFill>
+                  <pic:spPr>
+                    <a:xfrm>
+                      <a:off x="0" y="0"/>
+                      <a:ext cx="5943600" cy="3343275"/>
+                    </a:xfrm>
+                    <a:prstGeom prst="rect">
+                      <a:avLst/>
+                    </a:prstGeom>
+                  </pic:spPr>
+                </pic:pic>
+              </a:graphicData>
+            </a:graphic>
+          </wp:inline>
+        </w:drawing>
+      </w:r>
+    </w:p>
+    <w:p/>
+    <w:p/>
+    <w:p>
+      <w:r>
+        <w:t>The output of the program is shared in the “</w:t>
+      </w:r>
+      <w:r>
+        <w:rPr>
+          <w:b/>
+        </w:rPr>
+        <w:t>OutputOfTheProgram.docx</w:t>
+      </w:r>
+      <w:r>
+        <w:t>” file.</w:t>
+      </w:r>
     </w:p>
     <w:sectPr>
       <w:pgSz w:w="12240" w:h="15840"/>
@@ -897,6 +1722,53 @@
     <w:semiHidden/>
     <w:unhideWhenUsed/>
   </w:style>
+  <w:style w:type="paragraph" w:styleId="HTMLPreformatted">
+    <w:name w:val="HTML Preformatted"/>
+    <w:basedOn w:val="Normal"/>
+    <w:link w:val="HTMLPreformattedChar"/>
+    <w:uiPriority w:val="99"/>
+    <w:semiHidden/>
+    <w:unhideWhenUsed/>
+    <w:rsid w:val="002F60D3"/>
+    <w:pPr>
+      <w:tabs>
+        <w:tab w:val="left" w:pos="916"/>
+        <w:tab w:val="left" w:pos="1832"/>
+        <w:tab w:val="left" w:pos="2748"/>
+        <w:tab w:val="left" w:pos="3664"/>
+        <w:tab w:val="left" w:pos="4580"/>
+        <w:tab w:val="left" w:pos="5496"/>
+        <w:tab w:val="left" w:pos="6412"/>
+        <w:tab w:val="left" w:pos="7328"/>
+        <w:tab w:val="left" w:pos="8244"/>
+        <w:tab w:val="left" w:pos="9160"/>
+        <w:tab w:val="left" w:pos="10076"/>
+        <w:tab w:val="left" w:pos="10992"/>
+        <w:tab w:val="left" w:pos="11908"/>
+        <w:tab w:val="left" w:pos="12824"/>
+        <w:tab w:val="left" w:pos="13740"/>
+        <w:tab w:val="left" w:pos="14656"/>
+      </w:tabs>
+    </w:pPr>
+    <w:rPr>
+      <w:rFonts w:ascii="Courier New" w:eastAsia="Times New Roman" w:hAnsi="Courier New" w:cs="Courier New"/>
+      <w:sz w:val="20"/>
+      <w:szCs w:val="20"/>
+    </w:rPr>
+  </w:style>
+  <w:style w:type="character" w:customStyle="1" w:styleId="HTMLPreformattedChar">
+    <w:name w:val="HTML Preformatted Char"/>
+    <w:basedOn w:val="DefaultParagraphFont"/>
+    <w:link w:val="HTMLPreformatted"/>
+    <w:uiPriority w:val="99"/>
+    <w:semiHidden/>
+    <w:rsid w:val="002F60D3"/>
+    <w:rPr>
+      <w:rFonts w:ascii="Courier New" w:eastAsia="Times New Roman" w:hAnsi="Courier New" w:cs="Courier New"/>
+      <w:sz w:val="20"/>
+      <w:szCs w:val="20"/>
+    </w:rPr>
+  </w:style>
 </w:styles>
 </file>
 

</xml_diff>